<commit_message>
UC6 Formato Breve + Completo
</commit_message>
<xml_diff>
--- a/Documentos/Sprint3/UC1/UC1 Formato Breve e Completo.docx
+++ b/Documentos/Sprint3/UC1/UC1 Formato Breve e Completo.docx
@@ -226,6 +226,15 @@
           <w:lang w:val="pt-PT"/>
         </w:rPr>
         <w:t xml:space="preserve"> </w:t>
+      </w:r>
+      <w:r>
+        <w:rPr>
+          <w:rFonts w:ascii="Times New Roman" w:hAnsi="Times New Roman" w:cs="Times New Roman"/>
+          <w:sz w:val="24"/>
+          <w:szCs w:val="24"/>
+          <w:lang w:val="pt-PT"/>
+        </w:rPr>
+        <w:t xml:space="preserve">O </w:t>
       </w:r>
       <w:r>
         <w:rPr>

</xml_diff>